<commit_message>
new class and document update
Game class added, and design document updated
</commit_message>
<xml_diff>
--- a/Design/Ontwerp.docx
+++ b/Design/Ontwerp.docx
@@ -10,6 +10,7 @@
           <w:docPartUnique/>
         </w:docPartObj>
       </w:sdtPr>
+      <w:sdtEndPr/>
       <w:sdtContent>
         <w:p>
           <w:r>
@@ -887,6 +888,7 @@
                                   <w:dataBinding w:prefixMappings="xmlns:ns0='http://purl.org/dc/elements/1.1/' xmlns:ns1='http://schemas.openxmlformats.org/package/2006/metadata/core-properties' " w:xpath="/ns1:coreProperties[1]/ns0:subject[1]" w:storeItemID="{6C3C8BC8-F283-45AE-878A-BAB7291924A1}"/>
                                   <w:text/>
                                 </w:sdtPr>
+                                <w:sdtEndPr/>
                                 <w:sdtContent>
                                   <w:p>
                                     <w:pPr>
@@ -988,6 +990,7 @@
                             <w:dataBinding w:prefixMappings="xmlns:ns0='http://purl.org/dc/elements/1.1/' xmlns:ns1='http://schemas.openxmlformats.org/package/2006/metadata/core-properties' " w:xpath="/ns1:coreProperties[1]/ns0:subject[1]" w:storeItemID="{6C3C8BC8-F283-45AE-878A-BAB7291924A1}"/>
                             <w:text/>
                           </w:sdtPr>
+                          <w:sdtEndPr/>
                           <w:sdtContent>
                             <w:p>
                               <w:pPr>
@@ -1045,14 +1048,15 @@
         <w:tblLook w:val="04A0" w:firstRow="1" w:lastRow="0" w:firstColumn="1" w:lastColumn="0" w:noHBand="0" w:noVBand="1"/>
       </w:tblPr>
       <w:tblGrid>
-        <w:gridCol w:w="3116"/>
-        <w:gridCol w:w="3117"/>
-        <w:gridCol w:w="3117"/>
+        <w:gridCol w:w="2291"/>
+        <w:gridCol w:w="2649"/>
+        <w:gridCol w:w="2313"/>
+        <w:gridCol w:w="2097"/>
       </w:tblGrid>
       <w:tr>
         <w:tc>
           <w:tcPr>
-            <w:tcW w:w="3116" w:type="dxa"/>
+            <w:tcW w:w="2291" w:type="dxa"/>
           </w:tcPr>
           <w:p>
             <w:r>
@@ -1062,7 +1066,7 @@
         </w:tc>
         <w:tc>
           <w:tcPr>
-            <w:tcW w:w="3117" w:type="dxa"/>
+            <w:tcW w:w="2649" w:type="dxa"/>
           </w:tcPr>
           <w:p>
             <w:r>
@@ -1072,11 +1076,21 @@
         </w:tc>
         <w:tc>
           <w:tcPr>
-            <w:tcW w:w="3117" w:type="dxa"/>
+            <w:tcW w:w="2313" w:type="dxa"/>
           </w:tcPr>
           <w:p>
             <w:r>
               <w:t>Auteur</w:t>
+            </w:r>
+          </w:p>
+        </w:tc>
+        <w:tc>
+          <w:tcPr>
+            <w:tcW w:w="2097" w:type="dxa"/>
+          </w:tcPr>
+          <w:p>
+            <w:r>
+              <w:t>Datum</w:t>
             </w:r>
           </w:p>
         </w:tc>
@@ -1084,7 +1098,7 @@
       <w:tr>
         <w:tc>
           <w:tcPr>
-            <w:tcW w:w="3116" w:type="dxa"/>
+            <w:tcW w:w="2291" w:type="dxa"/>
           </w:tcPr>
           <w:p>
             <w:r>
@@ -1094,7 +1108,7 @@
         </w:tc>
         <w:tc>
           <w:tcPr>
-            <w:tcW w:w="3117" w:type="dxa"/>
+            <w:tcW w:w="2649" w:type="dxa"/>
           </w:tcPr>
           <w:p>
             <w:r>
@@ -1104,16 +1118,31 @@
           <w:p>
             <w:r>
               <w:t>Voorblad, Wijzigingshistorie toegevoegd.</w:t>
+            </w:r>
+          </w:p>
+          <w:p>
+            <w:r>
+              <w:t>Opdracht omschrijving</w:t>
             </w:r>
           </w:p>
         </w:tc>
         <w:tc>
           <w:tcPr>
-            <w:tcW w:w="3117" w:type="dxa"/>
+            <w:tcW w:w="2313" w:type="dxa"/>
           </w:tcPr>
           <w:p>
             <w:r>
               <w:t>Jiankai Zheng</w:t>
+            </w:r>
+          </w:p>
+        </w:tc>
+        <w:tc>
+          <w:tcPr>
+            <w:tcW w:w="2097" w:type="dxa"/>
+          </w:tcPr>
+          <w:p>
+            <w:r>
+              <w:t>09-10-2018</w:t>
             </w:r>
           </w:p>
         </w:tc>
@@ -1121,21 +1150,53 @@
       <w:tr>
         <w:tc>
           <w:tcPr>
-            <w:tcW w:w="3116" w:type="dxa"/>
+            <w:tcW w:w="2291" w:type="dxa"/>
           </w:tcPr>
-          <w:p/>
+          <w:p>
+            <w:r>
+              <w:t>0.2</w:t>
+            </w:r>
+          </w:p>
         </w:tc>
         <w:tc>
           <w:tcPr>
-            <w:tcW w:w="3117" w:type="dxa"/>
+            <w:tcW w:w="2649" w:type="dxa"/>
           </w:tcPr>
-          <w:p/>
+          <w:p>
+            <w:r>
+              <w:t>Globale flow</w:t>
+            </w:r>
+          </w:p>
+          <w:p>
+            <w:r>
+              <w:t>Scherm ontwerpen</w:t>
+            </w:r>
+          </w:p>
+          <w:p>
+            <w:r>
+              <w:t>Software omschrijving</w:t>
+            </w:r>
+          </w:p>
         </w:tc>
         <w:tc>
           <w:tcPr>
-            <w:tcW w:w="3117" w:type="dxa"/>
+            <w:tcW w:w="2313" w:type="dxa"/>
           </w:tcPr>
-          <w:p/>
+          <w:p>
+            <w:r>
+              <w:t>Jiankai Zheng</w:t>
+            </w:r>
+          </w:p>
+        </w:tc>
+        <w:tc>
+          <w:tcPr>
+            <w:tcW w:w="2097" w:type="dxa"/>
+          </w:tcPr>
+          <w:p>
+            <w:r>
+              <w:t>10-10-2018</w:t>
+            </w:r>
+          </w:p>
         </w:tc>
       </w:tr>
     </w:tbl>
@@ -1147,6 +1208,13 @@
     </w:p>
     <w:sdt>
       <w:sdtPr>
+        <w:rPr>
+          <w:rFonts w:asciiTheme="minorHAnsi" w:eastAsiaTheme="minorHAnsi" w:hAnsiTheme="minorHAnsi" w:cstheme="minorBidi"/>
+          <w:color w:val="auto"/>
+          <w:sz w:val="22"/>
+          <w:szCs w:val="22"/>
+          <w:lang w:eastAsia="en-US"/>
+        </w:rPr>
         <w:id w:val="1175380015"/>
         <w:docPartObj>
           <w:docPartGallery w:val="Table of Contents"/>
@@ -1155,13 +1223,8 @@
       </w:sdtPr>
       <w:sdtEndPr>
         <w:rPr>
-          <w:rFonts w:asciiTheme="minorHAnsi" w:eastAsiaTheme="minorHAnsi" w:hAnsiTheme="minorHAnsi" w:cstheme="minorBidi"/>
           <w:b/>
           <w:bCs/>
-          <w:color w:val="auto"/>
-          <w:sz w:val="22"/>
-          <w:szCs w:val="22"/>
-          <w:lang w:eastAsia="en-US"/>
         </w:rPr>
       </w:sdtEndPr>
       <w:sdtContent>
@@ -2022,11 +2085,655 @@
       <w:bookmarkEnd w:id="4"/>
     </w:p>
     <w:p>
-      <w:bookmarkStart w:id="5" w:name="_GoBack"/>
-      <w:bookmarkEnd w:id="5"/>
-    </w:p>
+      <w:pPr>
+        <w:keepNext/>
+      </w:pPr>
+      <w:r>
+        <w:rPr>
+          <w:noProof/>
+        </w:rPr>
+        <w:drawing>
+          <wp:inline distT="0" distB="0" distL="0" distR="0" wp14:anchorId="1AE832AF" wp14:editId="4EDB177E">
+            <wp:extent cx="5591175" cy="4019550"/>
+            <wp:effectExtent l="0" t="0" r="9525" b="0"/>
+            <wp:docPr id="5" name="Afbeelding 5"/>
+            <wp:cNvGraphicFramePr>
+              <a:graphicFrameLocks xmlns:a="http://schemas.openxmlformats.org/drawingml/2006/main" noChangeAspect="1"/>
+            </wp:cNvGraphicFramePr>
+            <a:graphic xmlns:a="http://schemas.openxmlformats.org/drawingml/2006/main">
+              <a:graphicData uri="http://schemas.openxmlformats.org/drawingml/2006/picture">
+                <pic:pic xmlns:pic="http://schemas.openxmlformats.org/drawingml/2006/picture">
+                  <pic:nvPicPr>
+                    <pic:cNvPr id="1" name=""/>
+                    <pic:cNvPicPr/>
+                  </pic:nvPicPr>
+                  <pic:blipFill>
+                    <a:blip r:embed="rId13"/>
+                    <a:stretch>
+                      <a:fillRect/>
+                    </a:stretch>
+                  </pic:blipFill>
+                  <pic:spPr>
+                    <a:xfrm>
+                      <a:off x="0" y="0"/>
+                      <a:ext cx="5591175" cy="4019550"/>
+                    </a:xfrm>
+                    <a:prstGeom prst="rect">
+                      <a:avLst/>
+                    </a:prstGeom>
+                  </pic:spPr>
+                </pic:pic>
+              </a:graphicData>
+            </a:graphic>
+          </wp:inline>
+        </w:drawing>
+      </w:r>
+    </w:p>
+    <w:p>
+      <w:pPr>
+        <w:pStyle w:val="Bijschrift"/>
+      </w:pPr>
+      <w:r>
+        <w:t xml:space="preserve">Scherm </w:t>
+      </w:r>
+      <w:r>
+        <w:rPr>
+          <w:noProof/>
+        </w:rPr>
+        <w:fldChar w:fldCharType="begin"/>
+      </w:r>
+      <w:r>
+        <w:rPr>
+          <w:noProof/>
+        </w:rPr>
+        <w:instrText xml:space="preserve"> SEQ Scherm \* ARABIC </w:instrText>
+      </w:r>
+      <w:r>
+        <w:rPr>
+          <w:noProof/>
+        </w:rPr>
+        <w:fldChar w:fldCharType="separate"/>
+      </w:r>
+      <w:r>
+        <w:rPr>
+          <w:noProof/>
+        </w:rPr>
+        <w:t>1</w:t>
+      </w:r>
+      <w:r>
+        <w:rPr>
+          <w:noProof/>
+        </w:rPr>
+        <w:fldChar w:fldCharType="end"/>
+      </w:r>
+    </w:p>
+    <w:p>
+      <w:pPr>
+        <w:pStyle w:val="Kop2"/>
+        <w:numPr>
+          <w:ilvl w:val="1"/>
+          <w:numId w:val="12"/>
+        </w:numPr>
+        <w:jc w:val="center"/>
+      </w:pPr>
+      <w:r>
+        <w:t>Toelichtin</w:t>
+      </w:r>
+      <w:r>
+        <w:t>g</w:t>
+      </w:r>
+    </w:p>
+    <w:p>
+      <w:r>
+        <w:t>Op het scherm hierboven zie je 9 kaarten, elk kaart is uniek. Je kan de kaarten selecteren, geselecteerde kaarten worden aangegeven door een andere achtergrondkleu</w:t>
+      </w:r>
+      <w:r>
+        <w:t>r.</w:t>
+      </w:r>
+      <w:r>
+        <w:t xml:space="preserve"> Je kan een selectie verwijderen door er weer op te klikken. Er is ook een knop met ‘nieuw spel’, het huidige spel wordt dan gereset en je begint weer opnieuw vanaf het begin. Boven staan informatie over het spel, zoals: Aantal sets gevonden door een speler, aantal mogelijke sets die op het scherm staan en hoeveel kaarten nog op de stapel liggen.</w:t>
+      </w:r>
+    </w:p>
+    <w:p>
+      <w:pPr>
+        <w:keepNext/>
+      </w:pPr>
+      <w:r>
+        <w:rPr>
+          <w:noProof/>
+        </w:rPr>
+        <w:lastRenderedPageBreak/>
+        <w:drawing>
+          <wp:inline distT="0" distB="0" distL="0" distR="0">
+            <wp:extent cx="5600700" cy="4038600"/>
+            <wp:effectExtent l="0" t="0" r="0" b="0"/>
+            <wp:docPr id="6" name="Afbeelding 6"/>
+            <wp:cNvGraphicFramePr>
+              <a:graphicFrameLocks xmlns:a="http://schemas.openxmlformats.org/drawingml/2006/main" noChangeAspect="1"/>
+            </wp:cNvGraphicFramePr>
+            <a:graphic xmlns:a="http://schemas.openxmlformats.org/drawingml/2006/main">
+              <a:graphicData uri="http://schemas.openxmlformats.org/drawingml/2006/picture">
+                <pic:pic xmlns:pic="http://schemas.openxmlformats.org/drawingml/2006/picture">
+                  <pic:nvPicPr>
+                    <pic:cNvPr id="0" name="Picture 3"/>
+                    <pic:cNvPicPr>
+                      <a:picLocks noChangeAspect="1" noChangeArrowheads="1"/>
+                    </pic:cNvPicPr>
+                  </pic:nvPicPr>
+                  <pic:blipFill>
+                    <a:blip r:embed="rId14">
+                      <a:extLst>
+                        <a:ext uri="{28A0092B-C50C-407E-A947-70E740481C1C}">
+                          <a14:useLocalDpi xmlns:a14="http://schemas.microsoft.com/office/drawing/2010/main" val="0"/>
+                        </a:ext>
+                      </a:extLst>
+                    </a:blip>
+                    <a:srcRect/>
+                    <a:stretch>
+                      <a:fillRect/>
+                    </a:stretch>
+                  </pic:blipFill>
+                  <pic:spPr bwMode="auto">
+                    <a:xfrm>
+                      <a:off x="0" y="0"/>
+                      <a:ext cx="5600700" cy="4038600"/>
+                    </a:xfrm>
+                    <a:prstGeom prst="rect">
+                      <a:avLst/>
+                    </a:prstGeom>
+                    <a:noFill/>
+                    <a:ln>
+                      <a:noFill/>
+                    </a:ln>
+                  </pic:spPr>
+                </pic:pic>
+              </a:graphicData>
+            </a:graphic>
+          </wp:inline>
+        </w:drawing>
+      </w:r>
+    </w:p>
+    <w:p>
+      <w:pPr>
+        <w:pStyle w:val="Bijschrift"/>
+      </w:pPr>
+      <w:r>
+        <w:t xml:space="preserve">Scherm </w:t>
+      </w:r>
+      <w:r>
+        <w:rPr>
+          <w:noProof/>
+        </w:rPr>
+        <w:fldChar w:fldCharType="begin"/>
+      </w:r>
+      <w:r>
+        <w:rPr>
+          <w:noProof/>
+        </w:rPr>
+        <w:instrText xml:space="preserve"> SEQ Scherm \* ARABIC </w:instrText>
+      </w:r>
+      <w:r>
+        <w:rPr>
+          <w:noProof/>
+        </w:rPr>
+        <w:fldChar w:fldCharType="separate"/>
+      </w:r>
+      <w:r>
+        <w:rPr>
+          <w:noProof/>
+        </w:rPr>
+        <w:t>2</w:t>
+      </w:r>
+      <w:r>
+        <w:rPr>
+          <w:noProof/>
+        </w:rPr>
+        <w:fldChar w:fldCharType="end"/>
+      </w:r>
+    </w:p>
+    <w:p>
+      <w:pPr>
+        <w:pStyle w:val="Kop2"/>
+        <w:numPr>
+          <w:ilvl w:val="1"/>
+          <w:numId w:val="12"/>
+        </w:numPr>
+        <w:jc w:val="center"/>
+      </w:pPr>
+      <w:r>
+        <w:t>Toelichting</w:t>
+      </w:r>
+    </w:p>
+    <w:p>
+      <w:r>
+        <w:t>Op het scherm zie je dat het spel is afgelopen, er zijn geen sets meer op het scherm</w:t>
+      </w:r>
+      <w:r>
+        <w:t>. De speler heeft 9 sets in totaal gevonden, dat wordt op het einde ook aangegeven rechts. Indien de speler nog een spel wilt spelen is dat mogelijk door op nieuw spel te klikken, het spel wordt dan gereset.</w:t>
+      </w:r>
+    </w:p>
+    <w:p/>
+    <w:p>
+      <w:pPr>
+        <w:pStyle w:val="Kop2"/>
+        <w:jc w:val="center"/>
+      </w:pPr>
+    </w:p>
+    <w:p>
+      <w:pPr>
+        <w:rPr>
+          <w:rFonts w:asciiTheme="majorHAnsi" w:eastAsiaTheme="majorEastAsia" w:hAnsiTheme="majorHAnsi" w:cstheme="majorBidi"/>
+          <w:color w:val="2F5496" w:themeColor="accent1" w:themeShade="BF"/>
+          <w:sz w:val="26"/>
+          <w:szCs w:val="26"/>
+        </w:rPr>
+      </w:pPr>
+      <w:r>
+        <w:br w:type="page"/>
+      </w:r>
+    </w:p>
+    <w:p>
+      <w:pPr>
+        <w:pStyle w:val="Kop1"/>
+        <w:numPr>
+          <w:ilvl w:val="0"/>
+          <w:numId w:val="12"/>
+        </w:numPr>
+        <w:jc w:val="center"/>
+      </w:pPr>
+      <w:r>
+        <w:lastRenderedPageBreak/>
+        <w:t>Softwarebeschrijving</w:t>
+      </w:r>
+    </w:p>
+    <w:p>
+      <w:r>
+        <w:t>In dit hoofdstuk worden de functionaliteiten beschreven door middel van het gebruik van events, methodes en variables</w:t>
+      </w:r>
+      <w:r>
+        <w:t xml:space="preserve"> etc</w:t>
+      </w:r>
+      <w:r>
+        <w:t>.</w:t>
+      </w:r>
+    </w:p>
+    <w:p>
+      <w:pPr>
+        <w:pStyle w:val="Kop2"/>
+        <w:numPr>
+          <w:ilvl w:val="1"/>
+          <w:numId w:val="12"/>
+        </w:numPr>
+        <w:jc w:val="center"/>
+      </w:pPr>
+      <w:r>
+        <w:t>Globale softwarestructuur</w:t>
+      </w:r>
+    </w:p>
+    <w:p>
+      <w:r>
+        <w:t>Het programma zal de volgende globale structuur bevatten:</w:t>
+      </w:r>
+    </w:p>
+    <w:p>
+      <w:pPr>
+        <w:pStyle w:val="Lijstalinea"/>
+        <w:numPr>
+          <w:ilvl w:val="0"/>
+          <w:numId w:val="13"/>
+        </w:numPr>
+      </w:pPr>
+      <w:r>
+        <w:t xml:space="preserve">Module </w:t>
+      </w:r>
+      <w:r>
+        <w:t>E</w:t>
+      </w:r>
+      <w:r>
+        <w:t xml:space="preserve">vents: Alle </w:t>
+      </w:r>
+      <w:proofErr w:type="spellStart"/>
+      <w:r>
+        <w:t>gebruikeracties</w:t>
+      </w:r>
+      <w:proofErr w:type="spellEnd"/>
+      <w:r>
+        <w:t xml:space="preserve"> worden hier opgevangen</w:t>
+      </w:r>
+    </w:p>
+    <w:p>
+      <w:pPr>
+        <w:pStyle w:val="Lijstalinea"/>
+        <w:numPr>
+          <w:ilvl w:val="0"/>
+          <w:numId w:val="13"/>
+        </w:numPr>
+      </w:pPr>
+      <w:r>
+        <w:t xml:space="preserve">Module </w:t>
+      </w:r>
+      <w:r>
+        <w:t>Card</w:t>
+      </w:r>
+      <w:r>
+        <w:t xml:space="preserve">: </w:t>
+      </w:r>
+      <w:r>
+        <w:t>deze module zal de methodes bevatten om kaarten te genereren, husselen, tekenen etc.</w:t>
+      </w:r>
+    </w:p>
+    <w:p>
+      <w:pPr>
+        <w:pStyle w:val="Lijstalinea"/>
+        <w:numPr>
+          <w:ilvl w:val="0"/>
+          <w:numId w:val="13"/>
+        </w:numPr>
+      </w:pPr>
+      <w:r>
+        <w:t>Module Game: deze module bevat</w:t>
+      </w:r>
+      <w:r>
+        <w:t xml:space="preserve"> alle logica om een spel te laten werken.</w:t>
+      </w:r>
+    </w:p>
+    <w:p>
+      <w:pPr>
+        <w:pStyle w:val="Lijstalinea"/>
+        <w:numPr>
+          <w:ilvl w:val="0"/>
+          <w:numId w:val="13"/>
+        </w:numPr>
+      </w:pPr>
+      <w:r>
+        <w:t xml:space="preserve">Module </w:t>
+      </w:r>
+      <w:proofErr w:type="spellStart"/>
+      <w:r>
+        <w:t>Player</w:t>
+      </w:r>
+      <w:proofErr w:type="spellEnd"/>
+      <w:r>
+        <w:t>: deze module bevat al</w:t>
+      </w:r>
+      <w:r>
+        <w:t>le logica over de speler, zoals kaart pakken.</w:t>
+      </w:r>
+    </w:p>
+    <w:p>
+      <w:pPr>
+        <w:pStyle w:val="Lijstalinea"/>
+        <w:numPr>
+          <w:ilvl w:val="0"/>
+          <w:numId w:val="13"/>
+        </w:numPr>
+      </w:pPr>
+      <w:r>
+        <w:t xml:space="preserve">Module </w:t>
+      </w:r>
+      <w:r>
+        <w:t>A</w:t>
+      </w:r>
+      <w:r>
+        <w:t>lgemeen: deze module bevat de algemene functies zoals het spel opnieuw starten.</w:t>
+      </w:r>
+    </w:p>
+    <w:p>
+      <w:pPr>
+        <w:pStyle w:val="Kop2"/>
+        <w:numPr>
+          <w:ilvl w:val="1"/>
+          <w:numId w:val="12"/>
+        </w:numPr>
+        <w:jc w:val="center"/>
+      </w:pPr>
+      <w:r>
+        <w:t>Class, Events, Methodes en Variables</w:t>
+      </w:r>
+    </w:p>
+    <w:tbl>
+      <w:tblPr>
+        <w:tblStyle w:val="Tabelraster"/>
+        <w:tblW w:w="0" w:type="auto"/>
+        <w:tblLook w:val="04A0" w:firstRow="1" w:lastRow="0" w:firstColumn="1" w:lastColumn="0" w:noHBand="0" w:noVBand="1"/>
+      </w:tblPr>
+      <w:tblGrid>
+        <w:gridCol w:w="1271"/>
+        <w:gridCol w:w="3686"/>
+        <w:gridCol w:w="4393"/>
+      </w:tblGrid>
+      <w:tr>
+        <w:trPr>
+          <w:trHeight w:val="443"/>
+        </w:trPr>
+        <w:tc>
+          <w:tcPr>
+            <w:tcW w:w="1271" w:type="dxa"/>
+          </w:tcPr>
+          <w:p>
+            <w:r>
+              <w:t>Module</w:t>
+            </w:r>
+          </w:p>
+        </w:tc>
+        <w:tc>
+          <w:tcPr>
+            <w:tcW w:w="3686" w:type="dxa"/>
+          </w:tcPr>
+          <w:p>
+            <w:r>
+              <w:t>Class, Events, Methodes en Variables</w:t>
+            </w:r>
+          </w:p>
+        </w:tc>
+        <w:tc>
+          <w:tcPr>
+            <w:tcW w:w="4393" w:type="dxa"/>
+          </w:tcPr>
+          <w:p>
+            <w:r>
+              <w:t>Toelichting</w:t>
+            </w:r>
+          </w:p>
+        </w:tc>
+      </w:tr>
+      <w:tr>
+        <w:tc>
+          <w:tcPr>
+            <w:tcW w:w="1271" w:type="dxa"/>
+          </w:tcPr>
+          <w:p>
+            <w:r>
+              <w:t>Events</w:t>
+            </w:r>
+          </w:p>
+        </w:tc>
+        <w:tc>
+          <w:tcPr>
+            <w:tcW w:w="3686" w:type="dxa"/>
+          </w:tcPr>
+          <w:p>
+            <w:proofErr w:type="spellStart"/>
+            <w:r>
+              <w:t>Void</w:t>
+            </w:r>
+            <w:proofErr w:type="spellEnd"/>
+            <w:r>
+              <w:t xml:space="preserve"> Setup()</w:t>
+            </w:r>
+          </w:p>
+        </w:tc>
+        <w:tc>
+          <w:tcPr>
+            <w:tcW w:w="4393" w:type="dxa"/>
+          </w:tcPr>
+          <w:p>
+            <w:r>
+              <w:t xml:space="preserve">In de setup wordt de initialisatie gedaan van het spel. </w:t>
+            </w:r>
+            <w:r>
+              <w:t>Ook worden de instellingen van het programma vastgesteld onder andere de schermbreedte en hoogte. Vervolgens worden de functies aangeroepen om het spel te kunnen te starten.</w:t>
+            </w:r>
+          </w:p>
+        </w:tc>
+      </w:tr>
+      <w:tr>
+        <w:tc>
+          <w:tcPr>
+            <w:tcW w:w="1271" w:type="dxa"/>
+          </w:tcPr>
+          <w:p/>
+        </w:tc>
+        <w:tc>
+          <w:tcPr>
+            <w:tcW w:w="3686" w:type="dxa"/>
+          </w:tcPr>
+          <w:p>
+            <w:proofErr w:type="spellStart"/>
+            <w:r>
+              <w:t>Void</w:t>
+            </w:r>
+            <w:proofErr w:type="spellEnd"/>
+            <w:r>
+              <w:t xml:space="preserve"> </w:t>
+            </w:r>
+            <w:proofErr w:type="spellStart"/>
+            <w:r>
+              <w:t>mouseClicked</w:t>
+            </w:r>
+            <w:proofErr w:type="spellEnd"/>
+            <w:r>
+              <w:t>()</w:t>
+            </w:r>
+          </w:p>
+        </w:tc>
+        <w:tc>
+          <w:tcPr>
+            <w:tcW w:w="4393" w:type="dxa"/>
+          </w:tcPr>
+          <w:p>
+            <w:r>
+              <w:t>Alle muisklikken van de speler wordt opgevangen hierin, zoals wanneer de speler op een kaart klikt</w:t>
+            </w:r>
+            <w:r>
+              <w:t>.</w:t>
+            </w:r>
+            <w:r>
+              <w:t xml:space="preserve"> </w:t>
+            </w:r>
+            <w:r>
+              <w:t>D</w:t>
+            </w:r>
+            <w:r>
+              <w:t xml:space="preserve">e kaart moet dan geselecteerd </w:t>
+            </w:r>
+            <w:r>
+              <w:t>worden.</w:t>
+            </w:r>
+          </w:p>
+        </w:tc>
+      </w:tr>
+      <w:tr>
+        <w:tc>
+          <w:tcPr>
+            <w:tcW w:w="1271" w:type="dxa"/>
+          </w:tcPr>
+          <w:p>
+            <w:r>
+              <w:t>Card</w:t>
+            </w:r>
+          </w:p>
+        </w:tc>
+        <w:tc>
+          <w:tcPr>
+            <w:tcW w:w="3686" w:type="dxa"/>
+          </w:tcPr>
+          <w:p>
+            <w:r>
+              <w:t>class Card</w:t>
+            </w:r>
+          </w:p>
+        </w:tc>
+        <w:tc>
+          <w:tcPr>
+            <w:tcW w:w="4393" w:type="dxa"/>
+          </w:tcPr>
+          <w:p>
+            <w:r>
+              <w:t>In de Card class worden alle</w:t>
+            </w:r>
+            <w:r>
+              <w:t xml:space="preserve"> logica van de kaarten gedefinieerd, zoals de eigenschappen</w:t>
+            </w:r>
+          </w:p>
+        </w:tc>
+      </w:tr>
+      <w:tr>
+        <w:tc>
+          <w:tcPr>
+            <w:tcW w:w="1271" w:type="dxa"/>
+          </w:tcPr>
+          <w:p/>
+        </w:tc>
+        <w:tc>
+          <w:tcPr>
+            <w:tcW w:w="3686" w:type="dxa"/>
+          </w:tcPr>
+          <w:p>
+            <w:r>
+              <w:t xml:space="preserve">String[] </w:t>
+            </w:r>
+            <w:proofErr w:type="spellStart"/>
+            <w:r>
+              <w:t>cardProperties</w:t>
+            </w:r>
+            <w:proofErr w:type="spellEnd"/>
+          </w:p>
+        </w:tc>
+        <w:tc>
+          <w:tcPr>
+            <w:tcW w:w="4393" w:type="dxa"/>
+          </w:tcPr>
+          <w:p>
+            <w:r>
+              <w:t>In deze string array wordt v</w:t>
+            </w:r>
+            <w:r>
+              <w:t>astgelegd welke eigenschappen de kaart kan hebben</w:t>
+            </w:r>
+            <w:bookmarkStart w:id="5" w:name="_GoBack"/>
+            <w:bookmarkEnd w:id="5"/>
+          </w:p>
+        </w:tc>
+      </w:tr>
+      <w:tr>
+        <w:tc>
+          <w:tcPr>
+            <w:tcW w:w="1271" w:type="dxa"/>
+          </w:tcPr>
+          <w:p/>
+        </w:tc>
+        <w:tc>
+          <w:tcPr>
+            <w:tcW w:w="3686" w:type="dxa"/>
+          </w:tcPr>
+          <w:p/>
+        </w:tc>
+        <w:tc>
+          <w:tcPr>
+            <w:tcW w:w="4393" w:type="dxa"/>
+          </w:tcPr>
+          <w:p/>
+        </w:tc>
+      </w:tr>
+    </w:tbl>
+    <w:p/>
+    <w:p/>
+    <w:p/>
+    <w:p/>
+    <w:p/>
     <w:sectPr>
-      <w:footerReference w:type="default" r:id="rId13"/>
+      <w:footerReference w:type="default" r:id="rId15"/>
       <w:pgSz w:w="12240" w:h="15840"/>
       <w:pgMar w:top="1440" w:right="1440" w:bottom="1440" w:left="1440" w:header="720" w:footer="720" w:gutter="0"/>
       <w:pgNumType w:start="0"/>
@@ -2073,6 +2780,7 @@
         <w:docPartUnique/>
       </w:docPartObj>
     </w:sdtPr>
+    <w:sdtEndPr/>
     <w:sdtContent>
       <w:sdt>
         <w:sdtPr>
@@ -2082,6 +2790,7 @@
             <w:docPartUnique/>
           </w:docPartObj>
         </w:sdtPr>
+        <w:sdtEndPr/>
         <w:sdtContent>
           <w:p>
             <w:pPr>
@@ -2335,6 +3044,119 @@
     </w:lvl>
   </w:abstractNum>
   <w:abstractNum w:abstractNumId="1" w15:restartNumberingAfterBreak="0">
+    <w:nsid w:val="0AE47979"/>
+    <w:multiLevelType w:val="multilevel"/>
+    <w:tmpl w:val="CB1A206E"/>
+    <w:lvl w:ilvl="0">
+      <w:start w:val="3"/>
+      <w:numFmt w:val="decimal"/>
+      <w:lvlText w:val="%1"/>
+      <w:lvlJc w:val="left"/>
+      <w:pPr>
+        <w:ind w:left="360" w:hanging="360"/>
+      </w:pPr>
+      <w:rPr>
+        <w:rFonts w:hint="default"/>
+      </w:rPr>
+    </w:lvl>
+    <w:lvl w:ilvl="1">
+      <w:start w:val="1"/>
+      <w:numFmt w:val="decimal"/>
+      <w:lvlText w:val="%1.%2"/>
+      <w:lvlJc w:val="left"/>
+      <w:pPr>
+        <w:ind w:left="360" w:hanging="360"/>
+      </w:pPr>
+      <w:rPr>
+        <w:rFonts w:hint="default"/>
+      </w:rPr>
+    </w:lvl>
+    <w:lvl w:ilvl="2">
+      <w:start w:val="1"/>
+      <w:numFmt w:val="decimal"/>
+      <w:lvlText w:val="%1.%2.%3"/>
+      <w:lvlJc w:val="left"/>
+      <w:pPr>
+        <w:ind w:left="720" w:hanging="720"/>
+      </w:pPr>
+      <w:rPr>
+        <w:rFonts w:hint="default"/>
+      </w:rPr>
+    </w:lvl>
+    <w:lvl w:ilvl="3">
+      <w:start w:val="1"/>
+      <w:numFmt w:val="decimal"/>
+      <w:lvlText w:val="%1.%2.%3.%4"/>
+      <w:lvlJc w:val="left"/>
+      <w:pPr>
+        <w:ind w:left="720" w:hanging="720"/>
+      </w:pPr>
+      <w:rPr>
+        <w:rFonts w:hint="default"/>
+      </w:rPr>
+    </w:lvl>
+    <w:lvl w:ilvl="4">
+      <w:start w:val="1"/>
+      <w:numFmt w:val="decimal"/>
+      <w:lvlText w:val="%1.%2.%3.%4.%5"/>
+      <w:lvlJc w:val="left"/>
+      <w:pPr>
+        <w:ind w:left="1080" w:hanging="1080"/>
+      </w:pPr>
+      <w:rPr>
+        <w:rFonts w:hint="default"/>
+      </w:rPr>
+    </w:lvl>
+    <w:lvl w:ilvl="5">
+      <w:start w:val="1"/>
+      <w:numFmt w:val="decimal"/>
+      <w:lvlText w:val="%1.%2.%3.%4.%5.%6"/>
+      <w:lvlJc w:val="left"/>
+      <w:pPr>
+        <w:ind w:left="1440" w:hanging="1440"/>
+      </w:pPr>
+      <w:rPr>
+        <w:rFonts w:hint="default"/>
+      </w:rPr>
+    </w:lvl>
+    <w:lvl w:ilvl="6">
+      <w:start w:val="1"/>
+      <w:numFmt w:val="decimal"/>
+      <w:lvlText w:val="%1.%2.%3.%4.%5.%6.%7"/>
+      <w:lvlJc w:val="left"/>
+      <w:pPr>
+        <w:ind w:left="1440" w:hanging="1440"/>
+      </w:pPr>
+      <w:rPr>
+        <w:rFonts w:hint="default"/>
+      </w:rPr>
+    </w:lvl>
+    <w:lvl w:ilvl="7">
+      <w:start w:val="1"/>
+      <w:numFmt w:val="decimal"/>
+      <w:lvlText w:val="%1.%2.%3.%4.%5.%6.%7.%8"/>
+      <w:lvlJc w:val="left"/>
+      <w:pPr>
+        <w:ind w:left="1800" w:hanging="1800"/>
+      </w:pPr>
+      <w:rPr>
+        <w:rFonts w:hint="default"/>
+      </w:rPr>
+    </w:lvl>
+    <w:lvl w:ilvl="8">
+      <w:start w:val="1"/>
+      <w:numFmt w:val="decimal"/>
+      <w:lvlText w:val="%1.%2.%3.%4.%5.%6.%7.%8.%9"/>
+      <w:lvlJc w:val="left"/>
+      <w:pPr>
+        <w:ind w:left="1800" w:hanging="1800"/>
+      </w:pPr>
+      <w:rPr>
+        <w:rFonts w:hint="default"/>
+      </w:rPr>
+    </w:lvl>
+  </w:abstractNum>
+  <w:abstractNum w:abstractNumId="2" w15:restartNumberingAfterBreak="0">
     <w:nsid w:val="1A2C2DFF"/>
     <w:multiLevelType w:val="multilevel"/>
     <w:tmpl w:val="6D8068F0"/>
@@ -2420,7 +3242,7 @@
       </w:pPr>
     </w:lvl>
   </w:abstractNum>
-  <w:abstractNum w:abstractNumId="2" w15:restartNumberingAfterBreak="0">
+  <w:abstractNum w:abstractNumId="3" w15:restartNumberingAfterBreak="0">
     <w:nsid w:val="23C911BC"/>
     <w:multiLevelType w:val="multilevel"/>
     <w:tmpl w:val="6D8068F0"/>
@@ -2506,7 +3328,7 @@
       </w:pPr>
     </w:lvl>
   </w:abstractNum>
-  <w:abstractNum w:abstractNumId="3" w15:restartNumberingAfterBreak="0">
+  <w:abstractNum w:abstractNumId="4" w15:restartNumberingAfterBreak="0">
     <w:nsid w:val="256C584C"/>
     <w:multiLevelType w:val="multilevel"/>
     <w:tmpl w:val="0413001F"/>
@@ -2592,7 +3414,120 @@
       </w:pPr>
     </w:lvl>
   </w:abstractNum>
-  <w:abstractNum w:abstractNumId="4" w15:restartNumberingAfterBreak="0">
+  <w:abstractNum w:abstractNumId="5" w15:restartNumberingAfterBreak="0">
+    <w:nsid w:val="2D3463C7"/>
+    <w:multiLevelType w:val="multilevel"/>
+    <w:tmpl w:val="0548F6C2"/>
+    <w:lvl w:ilvl="0">
+      <w:start w:val="3"/>
+      <w:numFmt w:val="decimal"/>
+      <w:lvlText w:val="%1"/>
+      <w:lvlJc w:val="left"/>
+      <w:pPr>
+        <w:ind w:left="360" w:hanging="360"/>
+      </w:pPr>
+      <w:rPr>
+        <w:rFonts w:hint="default"/>
+      </w:rPr>
+    </w:lvl>
+    <w:lvl w:ilvl="1">
+      <w:start w:val="1"/>
+      <w:numFmt w:val="decimal"/>
+      <w:lvlText w:val="%1.%2"/>
+      <w:lvlJc w:val="left"/>
+      <w:pPr>
+        <w:ind w:left="720" w:hanging="360"/>
+      </w:pPr>
+      <w:rPr>
+        <w:rFonts w:hint="default"/>
+      </w:rPr>
+    </w:lvl>
+    <w:lvl w:ilvl="2">
+      <w:start w:val="1"/>
+      <w:numFmt w:val="decimal"/>
+      <w:lvlText w:val="%1.%2.%3"/>
+      <w:lvlJc w:val="left"/>
+      <w:pPr>
+        <w:ind w:left="1440" w:hanging="720"/>
+      </w:pPr>
+      <w:rPr>
+        <w:rFonts w:hint="default"/>
+      </w:rPr>
+    </w:lvl>
+    <w:lvl w:ilvl="3">
+      <w:start w:val="1"/>
+      <w:numFmt w:val="decimal"/>
+      <w:lvlText w:val="%1.%2.%3.%4"/>
+      <w:lvlJc w:val="left"/>
+      <w:pPr>
+        <w:ind w:left="1800" w:hanging="720"/>
+      </w:pPr>
+      <w:rPr>
+        <w:rFonts w:hint="default"/>
+      </w:rPr>
+    </w:lvl>
+    <w:lvl w:ilvl="4">
+      <w:start w:val="1"/>
+      <w:numFmt w:val="decimal"/>
+      <w:lvlText w:val="%1.%2.%3.%4.%5"/>
+      <w:lvlJc w:val="left"/>
+      <w:pPr>
+        <w:ind w:left="2520" w:hanging="1080"/>
+      </w:pPr>
+      <w:rPr>
+        <w:rFonts w:hint="default"/>
+      </w:rPr>
+    </w:lvl>
+    <w:lvl w:ilvl="5">
+      <w:start w:val="1"/>
+      <w:numFmt w:val="decimal"/>
+      <w:lvlText w:val="%1.%2.%3.%4.%5.%6"/>
+      <w:lvlJc w:val="left"/>
+      <w:pPr>
+        <w:ind w:left="3240" w:hanging="1440"/>
+      </w:pPr>
+      <w:rPr>
+        <w:rFonts w:hint="default"/>
+      </w:rPr>
+    </w:lvl>
+    <w:lvl w:ilvl="6">
+      <w:start w:val="1"/>
+      <w:numFmt w:val="decimal"/>
+      <w:lvlText w:val="%1.%2.%3.%4.%5.%6.%7"/>
+      <w:lvlJc w:val="left"/>
+      <w:pPr>
+        <w:ind w:left="3600" w:hanging="1440"/>
+      </w:pPr>
+      <w:rPr>
+        <w:rFonts w:hint="default"/>
+      </w:rPr>
+    </w:lvl>
+    <w:lvl w:ilvl="7">
+      <w:start w:val="1"/>
+      <w:numFmt w:val="decimal"/>
+      <w:lvlText w:val="%1.%2.%3.%4.%5.%6.%7.%8"/>
+      <w:lvlJc w:val="left"/>
+      <w:pPr>
+        <w:ind w:left="4320" w:hanging="1800"/>
+      </w:pPr>
+      <w:rPr>
+        <w:rFonts w:hint="default"/>
+      </w:rPr>
+    </w:lvl>
+    <w:lvl w:ilvl="8">
+      <w:start w:val="1"/>
+      <w:numFmt w:val="decimal"/>
+      <w:lvlText w:val="%1.%2.%3.%4.%5.%6.%7.%8.%9"/>
+      <w:lvlJc w:val="left"/>
+      <w:pPr>
+        <w:ind w:left="4680" w:hanging="1800"/>
+      </w:pPr>
+      <w:rPr>
+        <w:rFonts w:hint="default"/>
+      </w:rPr>
+    </w:lvl>
+  </w:abstractNum>
+  <w:abstractNum w:abstractNumId="6" w15:restartNumberingAfterBreak="0">
     <w:nsid w:val="2D9741A7"/>
     <w:multiLevelType w:val="hybridMultilevel"/>
     <w:tmpl w:val="B0505840"/>
@@ -2705,7 +3640,120 @@
       </w:rPr>
     </w:lvl>
   </w:abstractNum>
-  <w:abstractNum w:abstractNumId="5" w15:restartNumberingAfterBreak="0">
+  <w:abstractNum w:abstractNumId="7" w15:restartNumberingAfterBreak="0">
+    <w:nsid w:val="341428F4"/>
+    <w:multiLevelType w:val="multilevel"/>
+    <w:tmpl w:val="CB1A206E"/>
+    <w:lvl w:ilvl="0">
+      <w:start w:val="3"/>
+      <w:numFmt w:val="decimal"/>
+      <w:lvlText w:val="%1"/>
+      <w:lvlJc w:val="left"/>
+      <w:pPr>
+        <w:ind w:left="360" w:hanging="360"/>
+      </w:pPr>
+      <w:rPr>
+        <w:rFonts w:hint="default"/>
+      </w:rPr>
+    </w:lvl>
+    <w:lvl w:ilvl="1">
+      <w:start w:val="1"/>
+      <w:numFmt w:val="decimal"/>
+      <w:lvlText w:val="%1.%2"/>
+      <w:lvlJc w:val="left"/>
+      <w:pPr>
+        <w:ind w:left="360" w:hanging="360"/>
+      </w:pPr>
+      <w:rPr>
+        <w:rFonts w:hint="default"/>
+      </w:rPr>
+    </w:lvl>
+    <w:lvl w:ilvl="2">
+      <w:start w:val="1"/>
+      <w:numFmt w:val="decimal"/>
+      <w:lvlText w:val="%1.%2.%3"/>
+      <w:lvlJc w:val="left"/>
+      <w:pPr>
+        <w:ind w:left="720" w:hanging="720"/>
+      </w:pPr>
+      <w:rPr>
+        <w:rFonts w:hint="default"/>
+      </w:rPr>
+    </w:lvl>
+    <w:lvl w:ilvl="3">
+      <w:start w:val="1"/>
+      <w:numFmt w:val="decimal"/>
+      <w:lvlText w:val="%1.%2.%3.%4"/>
+      <w:lvlJc w:val="left"/>
+      <w:pPr>
+        <w:ind w:left="720" w:hanging="720"/>
+      </w:pPr>
+      <w:rPr>
+        <w:rFonts w:hint="default"/>
+      </w:rPr>
+    </w:lvl>
+    <w:lvl w:ilvl="4">
+      <w:start w:val="1"/>
+      <w:numFmt w:val="decimal"/>
+      <w:lvlText w:val="%1.%2.%3.%4.%5"/>
+      <w:lvlJc w:val="left"/>
+      <w:pPr>
+        <w:ind w:left="1080" w:hanging="1080"/>
+      </w:pPr>
+      <w:rPr>
+        <w:rFonts w:hint="default"/>
+      </w:rPr>
+    </w:lvl>
+    <w:lvl w:ilvl="5">
+      <w:start w:val="1"/>
+      <w:numFmt w:val="decimal"/>
+      <w:lvlText w:val="%1.%2.%3.%4.%5.%6"/>
+      <w:lvlJc w:val="left"/>
+      <w:pPr>
+        <w:ind w:left="1440" w:hanging="1440"/>
+      </w:pPr>
+      <w:rPr>
+        <w:rFonts w:hint="default"/>
+      </w:rPr>
+    </w:lvl>
+    <w:lvl w:ilvl="6">
+      <w:start w:val="1"/>
+      <w:numFmt w:val="decimal"/>
+      <w:lvlText w:val="%1.%2.%3.%4.%5.%6.%7"/>
+      <w:lvlJc w:val="left"/>
+      <w:pPr>
+        <w:ind w:left="1440" w:hanging="1440"/>
+      </w:pPr>
+      <w:rPr>
+        <w:rFonts w:hint="default"/>
+      </w:rPr>
+    </w:lvl>
+    <w:lvl w:ilvl="7">
+      <w:start w:val="1"/>
+      <w:numFmt w:val="decimal"/>
+      <w:lvlText w:val="%1.%2.%3.%4.%5.%6.%7.%8"/>
+      <w:lvlJc w:val="left"/>
+      <w:pPr>
+        <w:ind w:left="1800" w:hanging="1800"/>
+      </w:pPr>
+      <w:rPr>
+        <w:rFonts w:hint="default"/>
+      </w:rPr>
+    </w:lvl>
+    <w:lvl w:ilvl="8">
+      <w:start w:val="1"/>
+      <w:numFmt w:val="decimal"/>
+      <w:lvlText w:val="%1.%2.%3.%4.%5.%6.%7.%8.%9"/>
+      <w:lvlJc w:val="left"/>
+      <w:pPr>
+        <w:ind w:left="1800" w:hanging="1800"/>
+      </w:pPr>
+      <w:rPr>
+        <w:rFonts w:hint="default"/>
+      </w:rPr>
+    </w:lvl>
+  </w:abstractNum>
+  <w:abstractNum w:abstractNumId="8" w15:restartNumberingAfterBreak="0">
     <w:nsid w:val="5C19750D"/>
     <w:multiLevelType w:val="hybridMultilevel"/>
     <w:tmpl w:val="7A5472B0"/>
@@ -2818,7 +3866,93 @@
       </w:rPr>
     </w:lvl>
   </w:abstractNum>
-  <w:abstractNum w:abstractNumId="6" w15:restartNumberingAfterBreak="0">
+  <w:abstractNum w:abstractNumId="9" w15:restartNumberingAfterBreak="0">
+    <w:nsid w:val="685968DF"/>
+    <w:multiLevelType w:val="multilevel"/>
+    <w:tmpl w:val="0413001F"/>
+    <w:lvl w:ilvl="0">
+      <w:start w:val="1"/>
+      <w:numFmt w:val="decimal"/>
+      <w:lvlText w:val="%1."/>
+      <w:lvlJc w:val="left"/>
+      <w:pPr>
+        <w:ind w:left="360" w:hanging="360"/>
+      </w:pPr>
+    </w:lvl>
+    <w:lvl w:ilvl="1">
+      <w:start w:val="1"/>
+      <w:numFmt w:val="decimal"/>
+      <w:lvlText w:val="%1.%2."/>
+      <w:lvlJc w:val="left"/>
+      <w:pPr>
+        <w:ind w:left="792" w:hanging="432"/>
+      </w:pPr>
+    </w:lvl>
+    <w:lvl w:ilvl="2">
+      <w:start w:val="1"/>
+      <w:numFmt w:val="decimal"/>
+      <w:lvlText w:val="%1.%2.%3."/>
+      <w:lvlJc w:val="left"/>
+      <w:pPr>
+        <w:ind w:left="1224" w:hanging="504"/>
+      </w:pPr>
+    </w:lvl>
+    <w:lvl w:ilvl="3">
+      <w:start w:val="1"/>
+      <w:numFmt w:val="decimal"/>
+      <w:lvlText w:val="%1.%2.%3.%4."/>
+      <w:lvlJc w:val="left"/>
+      <w:pPr>
+        <w:ind w:left="1728" w:hanging="648"/>
+      </w:pPr>
+    </w:lvl>
+    <w:lvl w:ilvl="4">
+      <w:start w:val="1"/>
+      <w:numFmt w:val="decimal"/>
+      <w:lvlText w:val="%1.%2.%3.%4.%5."/>
+      <w:lvlJc w:val="left"/>
+      <w:pPr>
+        <w:ind w:left="2232" w:hanging="792"/>
+      </w:pPr>
+    </w:lvl>
+    <w:lvl w:ilvl="5">
+      <w:start w:val="1"/>
+      <w:numFmt w:val="decimal"/>
+      <w:lvlText w:val="%1.%2.%3.%4.%5.%6."/>
+      <w:lvlJc w:val="left"/>
+      <w:pPr>
+        <w:ind w:left="2736" w:hanging="936"/>
+      </w:pPr>
+    </w:lvl>
+    <w:lvl w:ilvl="6">
+      <w:start w:val="1"/>
+      <w:numFmt w:val="decimal"/>
+      <w:lvlText w:val="%1.%2.%3.%4.%5.%6.%7."/>
+      <w:lvlJc w:val="left"/>
+      <w:pPr>
+        <w:ind w:left="3240" w:hanging="1080"/>
+      </w:pPr>
+    </w:lvl>
+    <w:lvl w:ilvl="7">
+      <w:start w:val="1"/>
+      <w:numFmt w:val="decimal"/>
+      <w:lvlText w:val="%1.%2.%3.%4.%5.%6.%7.%8."/>
+      <w:lvlJc w:val="left"/>
+      <w:pPr>
+        <w:ind w:left="3744" w:hanging="1224"/>
+      </w:pPr>
+    </w:lvl>
+    <w:lvl w:ilvl="8">
+      <w:start w:val="1"/>
+      <w:numFmt w:val="decimal"/>
+      <w:lvlText w:val="%1.%2.%3.%4.%5.%6.%7.%8.%9."/>
+      <w:lvlJc w:val="left"/>
+      <w:pPr>
+        <w:ind w:left="4320" w:hanging="1440"/>
+      </w:pPr>
+    </w:lvl>
+  </w:abstractNum>
+  <w:abstractNum w:abstractNumId="10" w15:restartNumberingAfterBreak="0">
     <w:nsid w:val="6BF740AE"/>
     <w:multiLevelType w:val="hybridMultilevel"/>
     <w:tmpl w:val="107228EA"/>
@@ -2904,7 +4038,120 @@
       </w:pPr>
     </w:lvl>
   </w:abstractNum>
-  <w:abstractNum w:abstractNumId="7" w15:restartNumberingAfterBreak="0">
+  <w:abstractNum w:abstractNumId="11" w15:restartNumberingAfterBreak="0">
+    <w:nsid w:val="72A1540F"/>
+    <w:multiLevelType w:val="hybridMultilevel"/>
+    <w:tmpl w:val="1C486CD0"/>
+    <w:lvl w:ilvl="0" w:tplc="04130001">
+      <w:start w:val="1"/>
+      <w:numFmt w:val="bullet"/>
+      <w:lvlText w:val=""/>
+      <w:lvlJc w:val="left"/>
+      <w:pPr>
+        <w:ind w:left="720" w:hanging="360"/>
+      </w:pPr>
+      <w:rPr>
+        <w:rFonts w:ascii="Symbol" w:hAnsi="Symbol" w:hint="default"/>
+      </w:rPr>
+    </w:lvl>
+    <w:lvl w:ilvl="1" w:tplc="04130003" w:tentative="1">
+      <w:start w:val="1"/>
+      <w:numFmt w:val="bullet"/>
+      <w:lvlText w:val="o"/>
+      <w:lvlJc w:val="left"/>
+      <w:pPr>
+        <w:ind w:left="1440" w:hanging="360"/>
+      </w:pPr>
+      <w:rPr>
+        <w:rFonts w:ascii="Courier New" w:hAnsi="Courier New" w:cs="Courier New" w:hint="default"/>
+      </w:rPr>
+    </w:lvl>
+    <w:lvl w:ilvl="2" w:tplc="04130005" w:tentative="1">
+      <w:start w:val="1"/>
+      <w:numFmt w:val="bullet"/>
+      <w:lvlText w:val=""/>
+      <w:lvlJc w:val="left"/>
+      <w:pPr>
+        <w:ind w:left="2160" w:hanging="360"/>
+      </w:pPr>
+      <w:rPr>
+        <w:rFonts w:ascii="Wingdings" w:hAnsi="Wingdings" w:hint="default"/>
+      </w:rPr>
+    </w:lvl>
+    <w:lvl w:ilvl="3" w:tplc="04130001" w:tentative="1">
+      <w:start w:val="1"/>
+      <w:numFmt w:val="bullet"/>
+      <w:lvlText w:val=""/>
+      <w:lvlJc w:val="left"/>
+      <w:pPr>
+        <w:ind w:left="2880" w:hanging="360"/>
+      </w:pPr>
+      <w:rPr>
+        <w:rFonts w:ascii="Symbol" w:hAnsi="Symbol" w:hint="default"/>
+      </w:rPr>
+    </w:lvl>
+    <w:lvl w:ilvl="4" w:tplc="04130003" w:tentative="1">
+      <w:start w:val="1"/>
+      <w:numFmt w:val="bullet"/>
+      <w:lvlText w:val="o"/>
+      <w:lvlJc w:val="left"/>
+      <w:pPr>
+        <w:ind w:left="3600" w:hanging="360"/>
+      </w:pPr>
+      <w:rPr>
+        <w:rFonts w:ascii="Courier New" w:hAnsi="Courier New" w:cs="Courier New" w:hint="default"/>
+      </w:rPr>
+    </w:lvl>
+    <w:lvl w:ilvl="5" w:tplc="04130005" w:tentative="1">
+      <w:start w:val="1"/>
+      <w:numFmt w:val="bullet"/>
+      <w:lvlText w:val=""/>
+      <w:lvlJc w:val="left"/>
+      <w:pPr>
+        <w:ind w:left="4320" w:hanging="360"/>
+      </w:pPr>
+      <w:rPr>
+        <w:rFonts w:ascii="Wingdings" w:hAnsi="Wingdings" w:hint="default"/>
+      </w:rPr>
+    </w:lvl>
+    <w:lvl w:ilvl="6" w:tplc="04130001" w:tentative="1">
+      <w:start w:val="1"/>
+      <w:numFmt w:val="bullet"/>
+      <w:lvlText w:val=""/>
+      <w:lvlJc w:val="left"/>
+      <w:pPr>
+        <w:ind w:left="5040" w:hanging="360"/>
+      </w:pPr>
+      <w:rPr>
+        <w:rFonts w:ascii="Symbol" w:hAnsi="Symbol" w:hint="default"/>
+      </w:rPr>
+    </w:lvl>
+    <w:lvl w:ilvl="7" w:tplc="04130003" w:tentative="1">
+      <w:start w:val="1"/>
+      <w:numFmt w:val="bullet"/>
+      <w:lvlText w:val="o"/>
+      <w:lvlJc w:val="left"/>
+      <w:pPr>
+        <w:ind w:left="5760" w:hanging="360"/>
+      </w:pPr>
+      <w:rPr>
+        <w:rFonts w:ascii="Courier New" w:hAnsi="Courier New" w:cs="Courier New" w:hint="default"/>
+      </w:rPr>
+    </w:lvl>
+    <w:lvl w:ilvl="8" w:tplc="04130005" w:tentative="1">
+      <w:start w:val="1"/>
+      <w:numFmt w:val="bullet"/>
+      <w:lvlText w:val=""/>
+      <w:lvlJc w:val="left"/>
+      <w:pPr>
+        <w:ind w:left="6480" w:hanging="360"/>
+      </w:pPr>
+      <w:rPr>
+        <w:rFonts w:ascii="Wingdings" w:hAnsi="Wingdings" w:hint="default"/>
+      </w:rPr>
+    </w:lvl>
+  </w:abstractNum>
+  <w:abstractNum w:abstractNumId="12" w15:restartNumberingAfterBreak="0">
     <w:nsid w:val="7A0D2619"/>
     <w:multiLevelType w:val="multilevel"/>
     <w:tmpl w:val="BB2C3852"/>
@@ -2991,28 +4238,43 @@
     </w:lvl>
   </w:abstractNum>
   <w:num w:numId="1">
-    <w:abstractNumId w:val="6"/>
+    <w:abstractNumId w:val="10"/>
   </w:num>
   <w:num w:numId="2">
     <w:abstractNumId w:val="0"/>
   </w:num>
   <w:num w:numId="3">
+    <w:abstractNumId w:val="8"/>
+  </w:num>
+  <w:num w:numId="4">
+    <w:abstractNumId w:val="6"/>
+  </w:num>
+  <w:num w:numId="5">
+    <w:abstractNumId w:val="4"/>
+  </w:num>
+  <w:num w:numId="6">
+    <w:abstractNumId w:val="2"/>
+  </w:num>
+  <w:num w:numId="7">
+    <w:abstractNumId w:val="3"/>
+  </w:num>
+  <w:num w:numId="8">
+    <w:abstractNumId w:val="12"/>
+  </w:num>
+  <w:num w:numId="9">
+    <w:abstractNumId w:val="9"/>
+  </w:num>
+  <w:num w:numId="10">
     <w:abstractNumId w:val="5"/>
   </w:num>
-  <w:num w:numId="4">
-    <w:abstractNumId w:val="4"/>
-  </w:num>
-  <w:num w:numId="5">
-    <w:abstractNumId w:val="3"/>
-  </w:num>
-  <w:num w:numId="6">
+  <w:num w:numId="11">
     <w:abstractNumId w:val="1"/>
   </w:num>
-  <w:num w:numId="7">
-    <w:abstractNumId w:val="2"/>
+  <w:num w:numId="12">
+    <w:abstractNumId w:val="7"/>
   </w:num>
-  <w:num w:numId="8">
-    <w:abstractNumId w:val="7"/>
+  <w:num w:numId="13">
+    <w:abstractNumId w:val="11"/>
   </w:num>
 </w:numbering>
 </file>
@@ -3673,6 +4935,25 @@
       <w:ind w:left="220"/>
     </w:pPr>
   </w:style>
+  <w:style w:type="paragraph" w:styleId="Bijschrift">
+    <w:name w:val="caption"/>
+    <w:basedOn w:val="Standaard"/>
+    <w:next w:val="Standaard"/>
+    <w:uiPriority w:val="35"/>
+    <w:unhideWhenUsed/>
+    <w:qFormat/>
+    <w:rsid w:val="009C1120"/>
+    <w:pPr>
+      <w:spacing w:after="200" w:line="240" w:lineRule="auto"/>
+    </w:pPr>
+    <w:rPr>
+      <w:i/>
+      <w:iCs/>
+      <w:color w:val="44546A" w:themeColor="text2"/>
+      <w:sz w:val="18"/>
+      <w:szCs w:val="18"/>
+    </w:rPr>
+  </w:style>
 </w:styles>
 </file>
 
@@ -3995,7 +5276,7 @@
 </file>
 
 <file path=customXml/itemProps2.xml><?xml version="1.0" encoding="utf-8"?>
-<ds:datastoreItem xmlns:ds="http://schemas.openxmlformats.org/officeDocument/2006/customXml" ds:itemID="{03BD95D8-E33D-4EA0-ACB6-748272A2F609}">
+<ds:datastoreItem xmlns:ds="http://schemas.openxmlformats.org/officeDocument/2006/customXml" ds:itemID="{A43CF3C1-F1D5-4ED7-8807-6FB155E881F6}">
   <ds:schemaRefs>
     <ds:schemaRef ds:uri="http://schemas.openxmlformats.org/officeDocument/2006/bibliography"/>
   </ds:schemaRefs>

</xml_diff>

<commit_message>
Functions added and changes made
NEW Functions:
generateCards();
Shuffle();
isSet();
pickCards();
_________________
Card Class structure changed
Function MOVED:
Card -> Game int activeSets();
</commit_message>
<xml_diff>
--- a/Design/Ontwerp.docx
+++ b/Design/Ontwerp.docx
@@ -2701,8 +2701,6 @@
             <w:r>
               <w:t>astgelegd welke eigenschappen de kaart kan hebben</w:t>
             </w:r>
-            <w:bookmarkStart w:id="5" w:name="_GoBack"/>
-            <w:bookmarkEnd w:id="5"/>
           </w:p>
         </w:tc>
       </w:tr>
@@ -2717,13 +2715,193 @@
           <w:tcPr>
             <w:tcW w:w="3686" w:type="dxa"/>
           </w:tcPr>
-          <w:p/>
+          <w:p>
+            <w:r>
+              <w:t>String</w:t>
+            </w:r>
+            <w:r>
+              <w:t xml:space="preserve">[] </w:t>
+            </w:r>
+            <w:proofErr w:type="spellStart"/>
+            <w:r>
+              <w:t>generateCards</w:t>
+            </w:r>
+            <w:proofErr w:type="spellEnd"/>
+            <w:r>
+              <w:t>()</w:t>
+            </w:r>
+          </w:p>
         </w:tc>
         <w:tc>
           <w:tcPr>
             <w:tcW w:w="4393" w:type="dxa"/>
           </w:tcPr>
+          <w:p>
+            <w:r>
+              <w:t>Deze functie genereert de kaarten voor het spel.</w:t>
+            </w:r>
+          </w:p>
+        </w:tc>
+      </w:tr>
+      <w:tr>
+        <w:tc>
+          <w:tcPr>
+            <w:tcW w:w="1271" w:type="dxa"/>
+          </w:tcPr>
           <w:p/>
+        </w:tc>
+        <w:tc>
+          <w:tcPr>
+            <w:tcW w:w="3686" w:type="dxa"/>
+          </w:tcPr>
+          <w:p>
+            <w:proofErr w:type="spellStart"/>
+            <w:r>
+              <w:t>Boolean</w:t>
+            </w:r>
+            <w:proofErr w:type="spellEnd"/>
+            <w:r>
+              <w:t xml:space="preserve"> </w:t>
+            </w:r>
+            <w:proofErr w:type="spellStart"/>
+            <w:r>
+              <w:t>isSet</w:t>
+            </w:r>
+            <w:proofErr w:type="spellEnd"/>
+            <w:r>
+              <w:t xml:space="preserve">(String[] </w:t>
+            </w:r>
+            <w:proofErr w:type="spellStart"/>
+            <w:r>
+              <w:t>selectedCards</w:t>
+            </w:r>
+            <w:proofErr w:type="spellEnd"/>
+            <w:r>
+              <w:t>)</w:t>
+            </w:r>
+          </w:p>
+        </w:tc>
+        <w:tc>
+          <w:tcPr>
+            <w:tcW w:w="4393" w:type="dxa"/>
+          </w:tcPr>
+          <w:p>
+            <w:r>
+              <w:t>Deze functie controleert of de geselecteerde kaarten wel samen een set zijn,</w:t>
+            </w:r>
+          </w:p>
+        </w:tc>
+      </w:tr>
+      <w:tr>
+        <w:tc>
+          <w:tcPr>
+            <w:tcW w:w="1271" w:type="dxa"/>
+          </w:tcPr>
+          <w:p/>
+        </w:tc>
+        <w:tc>
+          <w:tcPr>
+            <w:tcW w:w="3686" w:type="dxa"/>
+          </w:tcPr>
+          <w:p>
+            <w:r>
+              <w:t xml:space="preserve">Int </w:t>
+            </w:r>
+            <w:proofErr w:type="spellStart"/>
+            <w:r>
+              <w:t>activeSets</w:t>
+            </w:r>
+            <w:proofErr w:type="spellEnd"/>
+            <w:r>
+              <w:t>()</w:t>
+            </w:r>
+          </w:p>
+        </w:tc>
+        <w:tc>
+          <w:tcPr>
+            <w:tcW w:w="4393" w:type="dxa"/>
+          </w:tcPr>
+          <w:p>
+            <w:r>
+              <w:t>Deze functie geeft terug hoeveel sets er nog op de “tafel” liggen.</w:t>
+            </w:r>
+          </w:p>
+        </w:tc>
+      </w:tr>
+      <w:tr>
+        <w:tc>
+          <w:tcPr>
+            <w:tcW w:w="1271" w:type="dxa"/>
+          </w:tcPr>
+          <w:p/>
+        </w:tc>
+        <w:tc>
+          <w:tcPr>
+            <w:tcW w:w="3686" w:type="dxa"/>
+          </w:tcPr>
+          <w:p>
+            <w:r>
+              <w:t xml:space="preserve">String[] </w:t>
+            </w:r>
+            <w:proofErr w:type="spellStart"/>
+            <w:r>
+              <w:t>Shuffle</w:t>
+            </w:r>
+            <w:proofErr w:type="spellEnd"/>
+            <w:r>
+              <w:t>(</w:t>
+            </w:r>
+            <w:r>
+              <w:t>String cards[])</w:t>
+            </w:r>
+          </w:p>
+        </w:tc>
+        <w:tc>
+          <w:tcPr>
+            <w:tcW w:w="4393" w:type="dxa"/>
+          </w:tcPr>
+          <w:p>
+            <w:r>
+              <w:t>Deze functie husselt de kaarten in een willekeurige volgorde.</w:t>
+            </w:r>
+          </w:p>
+        </w:tc>
+      </w:tr>
+      <w:tr>
+        <w:tc>
+          <w:tcPr>
+            <w:tcW w:w="1271" w:type="dxa"/>
+          </w:tcPr>
+          <w:p>
+            <w:r>
+              <w:t>Game</w:t>
+            </w:r>
+          </w:p>
+        </w:tc>
+        <w:tc>
+          <w:tcPr>
+            <w:tcW w:w="3686" w:type="dxa"/>
+          </w:tcPr>
+          <w:p>
+            <w:r>
+              <w:t>class Game</w:t>
+            </w:r>
+          </w:p>
+        </w:tc>
+        <w:tc>
+          <w:tcPr>
+            <w:tcW w:w="4393" w:type="dxa"/>
+          </w:tcPr>
+          <w:p>
+            <w:r>
+              <w:t>In de Game class worden al</w:t>
+            </w:r>
+            <w:r>
+              <w:t>le logica van het spel gedefinieerd, zoals de kaartenlijst, welke kaarten op de “tafel” liggen.</w:t>
+            </w:r>
+            <w:bookmarkStart w:id="5" w:name="_GoBack"/>
+            <w:bookmarkEnd w:id="5"/>
+          </w:p>
         </w:tc>
       </w:tr>
     </w:tbl>
@@ -5276,7 +5454,7 @@
 </file>
 
 <file path=customXml/itemProps2.xml><?xml version="1.0" encoding="utf-8"?>
-<ds:datastoreItem xmlns:ds="http://schemas.openxmlformats.org/officeDocument/2006/customXml" ds:itemID="{A43CF3C1-F1D5-4ED7-8807-6FB155E881F6}">
+<ds:datastoreItem xmlns:ds="http://schemas.openxmlformats.org/officeDocument/2006/customXml" ds:itemID="{7DD6A9F3-460A-4972-BEA4-84CD9D56979A}">
   <ds:schemaRefs>
     <ds:schemaRef ds:uri="http://schemas.openxmlformats.org/officeDocument/2006/bibliography"/>
   </ds:schemaRefs>

</xml_diff>